<commit_message>
Mostly work on relative biomass and cell abundance codes and plots
</commit_message>
<xml_diff>
--- a/Final Final/Abundance/Biomass/Abundance Plots and Code.docx
+++ b/Final Final/Abundance/Biomass/Abundance Plots and Code.docx
@@ -15,7 +15,15 @@
         <w:pStyle w:val="Heading1"/>
       </w:pPr>
       <w:r>
-        <w:t>Proportion of taxa group abundance by sampling event, pgC ml</w:t>
+        <w:t xml:space="preserve">Proportion of taxa group abundance by sampling event, </w:t>
+      </w:r>
+      <w:proofErr w:type="spellStart"/>
+      <w:r>
+        <w:t>pgC</w:t>
+      </w:r>
+      <w:proofErr w:type="spellEnd"/>
+      <w:r>
+        <w:t xml:space="preserve"> ml</w:t>
       </w:r>
       <w:r>
         <w:rPr>
@@ -30,19 +38,48 @@
     <w:p/>
     <w:p>
       <w:r>
-        <w:t>/Users/allisonadams/My files/Thesis/Microplankton/MicroplanktonAnalysis/Final Final/Abundance</w:t>
-      </w:r>
-      <w:r>
-        <w:t>/AbundanceBiomass_pgCmL_plot.pdf</w:t>
-      </w:r>
-    </w:p>
-    <w:p>
-      <w:r>
-        <w:t>MicroplanktonAnalysis/Final Final/Abundance</w:t>
+        <w:t>/Users/</w:t>
+      </w:r>
+      <w:proofErr w:type="spellStart"/>
+      <w:r>
+        <w:t>allisonadams</w:t>
+      </w:r>
+      <w:proofErr w:type="spellEnd"/>
+      <w:r>
+        <w:t>/My files/Thesis/Microplankton/</w:t>
+      </w:r>
+      <w:proofErr w:type="spellStart"/>
+      <w:r>
+        <w:t>MicroplanktonAnalysis</w:t>
+      </w:r>
+      <w:proofErr w:type="spellEnd"/>
+      <w:r>
+        <w:t>/Final Final/Abundance</w:t>
       </w:r>
       <w:r>
         <w:t>/</w:t>
       </w:r>
+      <w:proofErr w:type="spellStart"/>
+      <w:r>
+        <w:t>AbundanceBiomass_pgCmL_plot.pdf</w:t>
+      </w:r>
+      <w:proofErr w:type="spellEnd"/>
+    </w:p>
+    <w:p>
+      <w:proofErr w:type="spellStart"/>
+      <w:r>
+        <w:t>MicroplanktonAnalysis</w:t>
+      </w:r>
+      <w:proofErr w:type="spellEnd"/>
+      <w:r>
+        <w:t>/Final Final/Abundance</w:t>
+      </w:r>
+      <w:r>
+        <w:t>/</w:t>
+      </w:r>
+      <w:r>
+        <w:t>Biomass/</w:t>
+      </w:r>
       <w:r>
         <w:t>03_calcs_BiomassAbundance.R</w:t>
       </w:r>
@@ -75,13 +112,77 @@
           <w:szCs w:val="22"/>
         </w:rPr>
       </w:pPr>
-      <w:r>
-        <w:rPr>
-          <w:rFonts w:ascii="Lucida Sans Typewriter" w:hAnsi="Lucida Sans Typewriter"/>
-          <w:sz w:val="22"/>
-          <w:szCs w:val="22"/>
-        </w:rPr>
-        <w:t xml:space="preserve">ggplot(AI5TotProp, aes(fill=taxaGroup, y=PropBioPgCm, x=event)) + </w:t>
+      <w:proofErr w:type="spellStart"/>
+      <w:r>
+        <w:rPr>
+          <w:rFonts w:ascii="Lucida Sans Typewriter" w:hAnsi="Lucida Sans Typewriter"/>
+          <w:sz w:val="22"/>
+          <w:szCs w:val="22"/>
+        </w:rPr>
+        <w:t>ggplot</w:t>
+      </w:r>
+      <w:proofErr w:type="spellEnd"/>
+      <w:r>
+        <w:rPr>
+          <w:rFonts w:ascii="Lucida Sans Typewriter" w:hAnsi="Lucida Sans Typewriter"/>
+          <w:sz w:val="22"/>
+          <w:szCs w:val="22"/>
+        </w:rPr>
+        <w:t xml:space="preserve">(AI5TotProp, </w:t>
+      </w:r>
+      <w:proofErr w:type="spellStart"/>
+      <w:r>
+        <w:rPr>
+          <w:rFonts w:ascii="Lucida Sans Typewriter" w:hAnsi="Lucida Sans Typewriter"/>
+          <w:sz w:val="22"/>
+          <w:szCs w:val="22"/>
+        </w:rPr>
+        <w:t>aes</w:t>
+      </w:r>
+      <w:proofErr w:type="spellEnd"/>
+      <w:r>
+        <w:rPr>
+          <w:rFonts w:ascii="Lucida Sans Typewriter" w:hAnsi="Lucida Sans Typewriter"/>
+          <w:sz w:val="22"/>
+          <w:szCs w:val="22"/>
+        </w:rPr>
+        <w:t>(fill=</w:t>
+      </w:r>
+      <w:proofErr w:type="spellStart"/>
+      <w:r>
+        <w:rPr>
+          <w:rFonts w:ascii="Lucida Sans Typewriter" w:hAnsi="Lucida Sans Typewriter"/>
+          <w:sz w:val="22"/>
+          <w:szCs w:val="22"/>
+        </w:rPr>
+        <w:t>taxaGroup</w:t>
+      </w:r>
+      <w:proofErr w:type="spellEnd"/>
+      <w:r>
+        <w:rPr>
+          <w:rFonts w:ascii="Lucida Sans Typewriter" w:hAnsi="Lucida Sans Typewriter"/>
+          <w:sz w:val="22"/>
+          <w:szCs w:val="22"/>
+        </w:rPr>
+        <w:t>, y=</w:t>
+      </w:r>
+      <w:proofErr w:type="spellStart"/>
+      <w:r>
+        <w:rPr>
+          <w:rFonts w:ascii="Lucida Sans Typewriter" w:hAnsi="Lucida Sans Typewriter"/>
+          <w:sz w:val="22"/>
+          <w:szCs w:val="22"/>
+        </w:rPr>
+        <w:t>PropBioPgCm</w:t>
+      </w:r>
+      <w:proofErr w:type="spellEnd"/>
+      <w:r>
+        <w:rPr>
+          <w:rFonts w:ascii="Lucida Sans Typewriter" w:hAnsi="Lucida Sans Typewriter"/>
+          <w:sz w:val="22"/>
+          <w:szCs w:val="22"/>
+        </w:rPr>
+        <w:t xml:space="preserve">, x=event)) + </w:t>
       </w:r>
     </w:p>
     <w:p>
@@ -108,13 +209,23 @@
         </w:rPr>
         <w:tab/>
       </w:r>
-      <w:r>
-        <w:rPr>
-          <w:rFonts w:ascii="Lucida Sans Typewriter" w:hAnsi="Lucida Sans Typewriter"/>
-          <w:sz w:val="22"/>
-          <w:szCs w:val="22"/>
-        </w:rPr>
-        <w:t>geom_bar(position="fill", stat="identity")+</w:t>
+      <w:proofErr w:type="spellStart"/>
+      <w:r>
+        <w:rPr>
+          <w:rFonts w:ascii="Lucida Sans Typewriter" w:hAnsi="Lucida Sans Typewriter"/>
+          <w:sz w:val="22"/>
+          <w:szCs w:val="22"/>
+        </w:rPr>
+        <w:t>geom_bar</w:t>
+      </w:r>
+      <w:proofErr w:type="spellEnd"/>
+      <w:r>
+        <w:rPr>
+          <w:rFonts w:ascii="Lucida Sans Typewriter" w:hAnsi="Lucida Sans Typewriter"/>
+          <w:sz w:val="22"/>
+          <w:szCs w:val="22"/>
+        </w:rPr>
+        <w:t>(position="fill", stat="identity")+</w:t>
       </w:r>
     </w:p>
     <w:p>
@@ -141,13 +252,59 @@
         </w:rPr>
         <w:tab/>
       </w:r>
-      <w:r>
-        <w:rPr>
-          <w:rFonts w:ascii="Lucida Sans Typewriter" w:hAnsi="Lucida Sans Typewriter"/>
-          <w:sz w:val="22"/>
-          <w:szCs w:val="22"/>
-        </w:rPr>
-        <w:t xml:space="preserve">scale_fill_manual(values = c("CenDiaLg" = "cornflowerblue", </w:t>
+      <w:proofErr w:type="spellStart"/>
+      <w:r>
+        <w:rPr>
+          <w:rFonts w:ascii="Lucida Sans Typewriter" w:hAnsi="Lucida Sans Typewriter"/>
+          <w:sz w:val="22"/>
+          <w:szCs w:val="22"/>
+        </w:rPr>
+        <w:t>scale_fill_manual</w:t>
+      </w:r>
+      <w:proofErr w:type="spellEnd"/>
+      <w:r>
+        <w:rPr>
+          <w:rFonts w:ascii="Lucida Sans Typewriter" w:hAnsi="Lucida Sans Typewriter"/>
+          <w:sz w:val="22"/>
+          <w:szCs w:val="22"/>
+        </w:rPr>
+        <w:t>(values = c("</w:t>
+      </w:r>
+      <w:proofErr w:type="spellStart"/>
+      <w:r>
+        <w:rPr>
+          <w:rFonts w:ascii="Lucida Sans Typewriter" w:hAnsi="Lucida Sans Typewriter"/>
+          <w:sz w:val="22"/>
+          <w:szCs w:val="22"/>
+        </w:rPr>
+        <w:t>CenDiaLg</w:t>
+      </w:r>
+      <w:proofErr w:type="spellEnd"/>
+      <w:r>
+        <w:rPr>
+          <w:rFonts w:ascii="Lucida Sans Typewriter" w:hAnsi="Lucida Sans Typewriter"/>
+          <w:sz w:val="22"/>
+          <w:szCs w:val="22"/>
+        </w:rPr>
+        <w:t>" = "</w:t>
+      </w:r>
+      <w:proofErr w:type="spellStart"/>
+      <w:r>
+        <w:rPr>
+          <w:rFonts w:ascii="Lucida Sans Typewriter" w:hAnsi="Lucida Sans Typewriter"/>
+          <w:sz w:val="22"/>
+          <w:szCs w:val="22"/>
+        </w:rPr>
+        <w:t>cornflowerblue</w:t>
+      </w:r>
+      <w:proofErr w:type="spellEnd"/>
+      <w:r>
+        <w:rPr>
+          <w:rFonts w:ascii="Lucida Sans Typewriter" w:hAnsi="Lucida Sans Typewriter"/>
+          <w:sz w:val="22"/>
+          <w:szCs w:val="22"/>
+        </w:rPr>
+        <w:t xml:space="preserve">", </w:t>
       </w:r>
       <w:r>
         <w:rPr>
@@ -171,7 +328,79 @@
           <w:sz w:val="22"/>
           <w:szCs w:val="22"/>
         </w:rPr>
-        <w:t xml:space="preserve">"CenDiaSm" = "lightskyblue", "CilLg" = "salmon3", "CilSm" = </w:t>
+        <w:t>"</w:t>
+      </w:r>
+      <w:proofErr w:type="spellStart"/>
+      <w:r>
+        <w:rPr>
+          <w:rFonts w:ascii="Lucida Sans Typewriter" w:hAnsi="Lucida Sans Typewriter"/>
+          <w:sz w:val="22"/>
+          <w:szCs w:val="22"/>
+        </w:rPr>
+        <w:t>CenDiaSm</w:t>
+      </w:r>
+      <w:proofErr w:type="spellEnd"/>
+      <w:r>
+        <w:rPr>
+          <w:rFonts w:ascii="Lucida Sans Typewriter" w:hAnsi="Lucida Sans Typewriter"/>
+          <w:sz w:val="22"/>
+          <w:szCs w:val="22"/>
+        </w:rPr>
+        <w:t>" = "</w:t>
+      </w:r>
+      <w:proofErr w:type="spellStart"/>
+      <w:r>
+        <w:rPr>
+          <w:rFonts w:ascii="Lucida Sans Typewriter" w:hAnsi="Lucida Sans Typewriter"/>
+          <w:sz w:val="22"/>
+          <w:szCs w:val="22"/>
+        </w:rPr>
+        <w:t>lightskyblue</w:t>
+      </w:r>
+      <w:proofErr w:type="spellEnd"/>
+      <w:r>
+        <w:rPr>
+          <w:rFonts w:ascii="Lucida Sans Typewriter" w:hAnsi="Lucida Sans Typewriter"/>
+          <w:sz w:val="22"/>
+          <w:szCs w:val="22"/>
+        </w:rPr>
+        <w:t>", "</w:t>
+      </w:r>
+      <w:proofErr w:type="spellStart"/>
+      <w:r>
+        <w:rPr>
+          <w:rFonts w:ascii="Lucida Sans Typewriter" w:hAnsi="Lucida Sans Typewriter"/>
+          <w:sz w:val="22"/>
+          <w:szCs w:val="22"/>
+        </w:rPr>
+        <w:t>CilLg</w:t>
+      </w:r>
+      <w:proofErr w:type="spellEnd"/>
+      <w:r>
+        <w:rPr>
+          <w:rFonts w:ascii="Lucida Sans Typewriter" w:hAnsi="Lucida Sans Typewriter"/>
+          <w:sz w:val="22"/>
+          <w:szCs w:val="22"/>
+        </w:rPr>
+        <w:t>" = "salmon3", "</w:t>
+      </w:r>
+      <w:proofErr w:type="spellStart"/>
+      <w:r>
+        <w:rPr>
+          <w:rFonts w:ascii="Lucida Sans Typewriter" w:hAnsi="Lucida Sans Typewriter"/>
+          <w:sz w:val="22"/>
+          <w:szCs w:val="22"/>
+        </w:rPr>
+        <w:t>CilSm</w:t>
+      </w:r>
+      <w:proofErr w:type="spellEnd"/>
+      <w:r>
+        <w:rPr>
+          <w:rFonts w:ascii="Lucida Sans Typewriter" w:hAnsi="Lucida Sans Typewriter"/>
+          <w:sz w:val="22"/>
+          <w:szCs w:val="22"/>
+        </w:rPr>
+        <w:t xml:space="preserve">" = </w:t>
       </w:r>
       <w:r>
         <w:rPr>
@@ -203,7 +432,25 @@
           <w:sz w:val="22"/>
           <w:szCs w:val="22"/>
         </w:rPr>
-        <w:t>"salmon1","FlagSm" = "#85B22C", "Other" = "peachpuff"),</w:t>
+        <w:t>"salmon1","FlagSm" = "#85B22C", "Other" = "</w:t>
+      </w:r>
+      <w:proofErr w:type="spellStart"/>
+      <w:r>
+        <w:rPr>
+          <w:rFonts w:ascii="Lucida Sans Typewriter" w:hAnsi="Lucida Sans Typewriter"/>
+          <w:sz w:val="22"/>
+          <w:szCs w:val="22"/>
+        </w:rPr>
+        <w:t>peachpuff</w:t>
+      </w:r>
+      <w:proofErr w:type="spellEnd"/>
+      <w:r>
+        <w:rPr>
+          <w:rFonts w:ascii="Lucida Sans Typewriter" w:hAnsi="Lucida Sans Typewriter"/>
+          <w:sz w:val="22"/>
+          <w:szCs w:val="22"/>
+        </w:rPr>
+        <w:t>"),</w:t>
       </w:r>
     </w:p>
     <w:p>
@@ -228,7 +475,97 @@
           <w:sz w:val="22"/>
           <w:szCs w:val="22"/>
         </w:rPr>
-        <w:t xml:space="preserve">limits = c("CenDiaLg", "CenDiaSm", "CilLg", "CilSm", "FlagSm", </w:t>
+        <w:t>limits = c("</w:t>
+      </w:r>
+      <w:proofErr w:type="spellStart"/>
+      <w:r>
+        <w:rPr>
+          <w:rFonts w:ascii="Lucida Sans Typewriter" w:hAnsi="Lucida Sans Typewriter"/>
+          <w:sz w:val="22"/>
+          <w:szCs w:val="22"/>
+        </w:rPr>
+        <w:t>CenDiaLg</w:t>
+      </w:r>
+      <w:proofErr w:type="spellEnd"/>
+      <w:r>
+        <w:rPr>
+          <w:rFonts w:ascii="Lucida Sans Typewriter" w:hAnsi="Lucida Sans Typewriter"/>
+          <w:sz w:val="22"/>
+          <w:szCs w:val="22"/>
+        </w:rPr>
+        <w:t>", "</w:t>
+      </w:r>
+      <w:proofErr w:type="spellStart"/>
+      <w:r>
+        <w:rPr>
+          <w:rFonts w:ascii="Lucida Sans Typewriter" w:hAnsi="Lucida Sans Typewriter"/>
+          <w:sz w:val="22"/>
+          <w:szCs w:val="22"/>
+        </w:rPr>
+        <w:t>CenDiaSm</w:t>
+      </w:r>
+      <w:proofErr w:type="spellEnd"/>
+      <w:r>
+        <w:rPr>
+          <w:rFonts w:ascii="Lucida Sans Typewriter" w:hAnsi="Lucida Sans Typewriter"/>
+          <w:sz w:val="22"/>
+          <w:szCs w:val="22"/>
+        </w:rPr>
+        <w:t>", "</w:t>
+      </w:r>
+      <w:proofErr w:type="spellStart"/>
+      <w:r>
+        <w:rPr>
+          <w:rFonts w:ascii="Lucida Sans Typewriter" w:hAnsi="Lucida Sans Typewriter"/>
+          <w:sz w:val="22"/>
+          <w:szCs w:val="22"/>
+        </w:rPr>
+        <w:t>CilLg</w:t>
+      </w:r>
+      <w:proofErr w:type="spellEnd"/>
+      <w:r>
+        <w:rPr>
+          <w:rFonts w:ascii="Lucida Sans Typewriter" w:hAnsi="Lucida Sans Typewriter"/>
+          <w:sz w:val="22"/>
+          <w:szCs w:val="22"/>
+        </w:rPr>
+        <w:t>", "</w:t>
+      </w:r>
+      <w:proofErr w:type="spellStart"/>
+      <w:r>
+        <w:rPr>
+          <w:rFonts w:ascii="Lucida Sans Typewriter" w:hAnsi="Lucida Sans Typewriter"/>
+          <w:sz w:val="22"/>
+          <w:szCs w:val="22"/>
+        </w:rPr>
+        <w:t>CilSm</w:t>
+      </w:r>
+      <w:proofErr w:type="spellEnd"/>
+      <w:r>
+        <w:rPr>
+          <w:rFonts w:ascii="Lucida Sans Typewriter" w:hAnsi="Lucida Sans Typewriter"/>
+          <w:sz w:val="22"/>
+          <w:szCs w:val="22"/>
+        </w:rPr>
+        <w:t>", "</w:t>
+      </w:r>
+      <w:proofErr w:type="spellStart"/>
+      <w:r>
+        <w:rPr>
+          <w:rFonts w:ascii="Lucida Sans Typewriter" w:hAnsi="Lucida Sans Typewriter"/>
+          <w:sz w:val="22"/>
+          <w:szCs w:val="22"/>
+        </w:rPr>
+        <w:t>FlagSm</w:t>
+      </w:r>
+      <w:proofErr w:type="spellEnd"/>
+      <w:r>
+        <w:rPr>
+          <w:rFonts w:ascii="Lucida Sans Typewriter" w:hAnsi="Lucida Sans Typewriter"/>
+          <w:sz w:val="22"/>
+          <w:szCs w:val="22"/>
+        </w:rPr>
+        <w:t xml:space="preserve">", </w:t>
       </w:r>
       <w:r>
         <w:rPr>
@@ -318,7 +655,25 @@
           <w:sz w:val="22"/>
           <w:szCs w:val="22"/>
         </w:rPr>
-        <w:t xml:space="preserve"> xlab(NULL)+</w:t>
+        <w:t xml:space="preserve"> </w:t>
+      </w:r>
+      <w:proofErr w:type="spellStart"/>
+      <w:r>
+        <w:rPr>
+          <w:rFonts w:ascii="Lucida Sans Typewriter" w:hAnsi="Lucida Sans Typewriter"/>
+          <w:sz w:val="22"/>
+          <w:szCs w:val="22"/>
+        </w:rPr>
+        <w:t>xlab</w:t>
+      </w:r>
+      <w:proofErr w:type="spellEnd"/>
+      <w:r>
+        <w:rPr>
+          <w:rFonts w:ascii="Lucida Sans Typewriter" w:hAnsi="Lucida Sans Typewriter"/>
+          <w:sz w:val="22"/>
+          <w:szCs w:val="22"/>
+        </w:rPr>
+        <w:t>(NULL)+</w:t>
       </w:r>
     </w:p>
     <w:p>
@@ -345,13 +700,23 @@
         </w:rPr>
         <w:tab/>
       </w:r>
-      <w:r>
-        <w:rPr>
-          <w:rFonts w:ascii="Lucida Sans Typewriter" w:hAnsi="Lucida Sans Typewriter"/>
-          <w:sz w:val="22"/>
-          <w:szCs w:val="22"/>
-        </w:rPr>
-        <w:t>ylab(NULL)+</w:t>
+      <w:proofErr w:type="spellStart"/>
+      <w:r>
+        <w:rPr>
+          <w:rFonts w:ascii="Lucida Sans Typewriter" w:hAnsi="Lucida Sans Typewriter"/>
+          <w:sz w:val="22"/>
+          <w:szCs w:val="22"/>
+        </w:rPr>
+        <w:t>ylab</w:t>
+      </w:r>
+      <w:proofErr w:type="spellEnd"/>
+      <w:r>
+        <w:rPr>
+          <w:rFonts w:ascii="Lucida Sans Typewriter" w:hAnsi="Lucida Sans Typewriter"/>
+          <w:sz w:val="22"/>
+          <w:szCs w:val="22"/>
+        </w:rPr>
+        <w:t>(NULL)+</w:t>
       </w:r>
     </w:p>
     <w:p>
@@ -378,13 +743,41 @@
         </w:rPr>
         <w:tab/>
       </w:r>
-      <w:r>
-        <w:rPr>
-          <w:rFonts w:ascii="Lucida Sans Typewriter" w:hAnsi="Lucida Sans Typewriter"/>
-          <w:sz w:val="22"/>
-          <w:szCs w:val="22"/>
-        </w:rPr>
-        <w:t>ggtitle("Taxa Group Relative Biomass Abundance, pgC"~mL^-1)+</w:t>
+      <w:proofErr w:type="spellStart"/>
+      <w:r>
+        <w:rPr>
+          <w:rFonts w:ascii="Lucida Sans Typewriter" w:hAnsi="Lucida Sans Typewriter"/>
+          <w:sz w:val="22"/>
+          <w:szCs w:val="22"/>
+        </w:rPr>
+        <w:t>ggtitle</w:t>
+      </w:r>
+      <w:proofErr w:type="spellEnd"/>
+      <w:r>
+        <w:rPr>
+          <w:rFonts w:ascii="Lucida Sans Typewriter" w:hAnsi="Lucida Sans Typewriter"/>
+          <w:sz w:val="22"/>
+          <w:szCs w:val="22"/>
+        </w:rPr>
+        <w:t xml:space="preserve">("Taxa Group Relative Biomass Abundance, </w:t>
+      </w:r>
+      <w:proofErr w:type="spellStart"/>
+      <w:r>
+        <w:rPr>
+          <w:rFonts w:ascii="Lucida Sans Typewriter" w:hAnsi="Lucida Sans Typewriter"/>
+          <w:sz w:val="22"/>
+          <w:szCs w:val="22"/>
+        </w:rPr>
+        <w:t>pgC</w:t>
+      </w:r>
+      <w:proofErr w:type="spellEnd"/>
+      <w:r>
+        <w:rPr>
+          <w:rFonts w:ascii="Lucida Sans Typewriter" w:hAnsi="Lucida Sans Typewriter"/>
+          <w:sz w:val="22"/>
+          <w:szCs w:val="22"/>
+        </w:rPr>
+        <w:t>"~mL^-1)+</w:t>
       </w:r>
     </w:p>
     <w:p>
@@ -417,41 +810,167 @@
           <w:sz w:val="22"/>
           <w:szCs w:val="22"/>
         </w:rPr>
-        <w:t>theme(plot.title = element_text(hjust = 0.5),</w:t>
-      </w:r>
-    </w:p>
-    <w:p>
-      <w:pPr>
-        <w:rPr>
-          <w:rFonts w:ascii="Lucida Sans Typewriter" w:hAnsi="Lucida Sans Typewriter"/>
-          <w:sz w:val="22"/>
-          <w:szCs w:val="22"/>
-        </w:rPr>
-      </w:pPr>
-      <w:r>
-        <w:rPr>
-          <w:rFonts w:ascii="Lucida Sans Typewriter" w:hAnsi="Lucida Sans Typewriter"/>
-          <w:sz w:val="22"/>
-          <w:szCs w:val="22"/>
-        </w:rPr>
-        <w:t xml:space="preserve">        axis.title.y = element_text(size = 10),</w:t>
-      </w:r>
-    </w:p>
-    <w:p>
-      <w:pPr>
-        <w:rPr>
-          <w:rFonts w:ascii="Lucida Sans Typewriter" w:hAnsi="Lucida Sans Typewriter"/>
-          <w:sz w:val="22"/>
-          <w:szCs w:val="22"/>
-        </w:rPr>
-      </w:pPr>
-      <w:r>
-        <w:rPr>
-          <w:rFonts w:ascii="Lucida Sans Typewriter" w:hAnsi="Lucida Sans Typewriter"/>
-          <w:sz w:val="22"/>
-          <w:szCs w:val="22"/>
-        </w:rPr>
-        <w:t xml:space="preserve">        axis.text.y = element_text(size = 6))+</w:t>
+        <w:t>theme(</w:t>
+      </w:r>
+      <w:proofErr w:type="spellStart"/>
+      <w:r>
+        <w:rPr>
+          <w:rFonts w:ascii="Lucida Sans Typewriter" w:hAnsi="Lucida Sans Typewriter"/>
+          <w:sz w:val="22"/>
+          <w:szCs w:val="22"/>
+        </w:rPr>
+        <w:t>plot.title</w:t>
+      </w:r>
+      <w:proofErr w:type="spellEnd"/>
+      <w:r>
+        <w:rPr>
+          <w:rFonts w:ascii="Lucida Sans Typewriter" w:hAnsi="Lucida Sans Typewriter"/>
+          <w:sz w:val="22"/>
+          <w:szCs w:val="22"/>
+        </w:rPr>
+        <w:t xml:space="preserve"> = </w:t>
+      </w:r>
+      <w:proofErr w:type="spellStart"/>
+      <w:r>
+        <w:rPr>
+          <w:rFonts w:ascii="Lucida Sans Typewriter" w:hAnsi="Lucida Sans Typewriter"/>
+          <w:sz w:val="22"/>
+          <w:szCs w:val="22"/>
+        </w:rPr>
+        <w:t>element_text</w:t>
+      </w:r>
+      <w:proofErr w:type="spellEnd"/>
+      <w:r>
+        <w:rPr>
+          <w:rFonts w:ascii="Lucida Sans Typewriter" w:hAnsi="Lucida Sans Typewriter"/>
+          <w:sz w:val="22"/>
+          <w:szCs w:val="22"/>
+        </w:rPr>
+        <w:t>(</w:t>
+      </w:r>
+      <w:proofErr w:type="spellStart"/>
+      <w:r>
+        <w:rPr>
+          <w:rFonts w:ascii="Lucida Sans Typewriter" w:hAnsi="Lucida Sans Typewriter"/>
+          <w:sz w:val="22"/>
+          <w:szCs w:val="22"/>
+        </w:rPr>
+        <w:t>hjust</w:t>
+      </w:r>
+      <w:proofErr w:type="spellEnd"/>
+      <w:r>
+        <w:rPr>
+          <w:rFonts w:ascii="Lucida Sans Typewriter" w:hAnsi="Lucida Sans Typewriter"/>
+          <w:sz w:val="22"/>
+          <w:szCs w:val="22"/>
+        </w:rPr>
+        <w:t xml:space="preserve"> = 0.5),</w:t>
+      </w:r>
+    </w:p>
+    <w:p>
+      <w:pPr>
+        <w:rPr>
+          <w:rFonts w:ascii="Lucida Sans Typewriter" w:hAnsi="Lucida Sans Typewriter"/>
+          <w:sz w:val="22"/>
+          <w:szCs w:val="22"/>
+        </w:rPr>
+      </w:pPr>
+      <w:r>
+        <w:rPr>
+          <w:rFonts w:ascii="Lucida Sans Typewriter" w:hAnsi="Lucida Sans Typewriter"/>
+          <w:sz w:val="22"/>
+          <w:szCs w:val="22"/>
+        </w:rPr>
+        <w:t xml:space="preserve">        </w:t>
+      </w:r>
+      <w:proofErr w:type="spellStart"/>
+      <w:r>
+        <w:rPr>
+          <w:rFonts w:ascii="Lucida Sans Typewriter" w:hAnsi="Lucida Sans Typewriter"/>
+          <w:sz w:val="22"/>
+          <w:szCs w:val="22"/>
+        </w:rPr>
+        <w:t>axis.title.y</w:t>
+      </w:r>
+      <w:proofErr w:type="spellEnd"/>
+      <w:r>
+        <w:rPr>
+          <w:rFonts w:ascii="Lucida Sans Typewriter" w:hAnsi="Lucida Sans Typewriter"/>
+          <w:sz w:val="22"/>
+          <w:szCs w:val="22"/>
+        </w:rPr>
+        <w:t xml:space="preserve"> = </w:t>
+      </w:r>
+      <w:proofErr w:type="spellStart"/>
+      <w:r>
+        <w:rPr>
+          <w:rFonts w:ascii="Lucida Sans Typewriter" w:hAnsi="Lucida Sans Typewriter"/>
+          <w:sz w:val="22"/>
+          <w:szCs w:val="22"/>
+        </w:rPr>
+        <w:t>element_text</w:t>
+      </w:r>
+      <w:proofErr w:type="spellEnd"/>
+      <w:r>
+        <w:rPr>
+          <w:rFonts w:ascii="Lucida Sans Typewriter" w:hAnsi="Lucida Sans Typewriter"/>
+          <w:sz w:val="22"/>
+          <w:szCs w:val="22"/>
+        </w:rPr>
+        <w:t>(size = 10),</w:t>
+      </w:r>
+    </w:p>
+    <w:p>
+      <w:pPr>
+        <w:rPr>
+          <w:rFonts w:ascii="Lucida Sans Typewriter" w:hAnsi="Lucida Sans Typewriter"/>
+          <w:sz w:val="22"/>
+          <w:szCs w:val="22"/>
+        </w:rPr>
+      </w:pPr>
+      <w:r>
+        <w:rPr>
+          <w:rFonts w:ascii="Lucida Sans Typewriter" w:hAnsi="Lucida Sans Typewriter"/>
+          <w:sz w:val="22"/>
+          <w:szCs w:val="22"/>
+        </w:rPr>
+        <w:t xml:space="preserve">        </w:t>
+      </w:r>
+      <w:proofErr w:type="spellStart"/>
+      <w:r>
+        <w:rPr>
+          <w:rFonts w:ascii="Lucida Sans Typewriter" w:hAnsi="Lucida Sans Typewriter"/>
+          <w:sz w:val="22"/>
+          <w:szCs w:val="22"/>
+        </w:rPr>
+        <w:t>axis.text.y</w:t>
+      </w:r>
+      <w:proofErr w:type="spellEnd"/>
+      <w:r>
+        <w:rPr>
+          <w:rFonts w:ascii="Lucida Sans Typewriter" w:hAnsi="Lucida Sans Typewriter"/>
+          <w:sz w:val="22"/>
+          <w:szCs w:val="22"/>
+        </w:rPr>
+        <w:t xml:space="preserve"> = </w:t>
+      </w:r>
+      <w:proofErr w:type="spellStart"/>
+      <w:r>
+        <w:rPr>
+          <w:rFonts w:ascii="Lucida Sans Typewriter" w:hAnsi="Lucida Sans Typewriter"/>
+          <w:sz w:val="22"/>
+          <w:szCs w:val="22"/>
+        </w:rPr>
+        <w:t>element_text</w:t>
+      </w:r>
+      <w:proofErr w:type="spellEnd"/>
+      <w:r>
+        <w:rPr>
+          <w:rFonts w:ascii="Lucida Sans Typewriter" w:hAnsi="Lucida Sans Typewriter"/>
+          <w:sz w:val="22"/>
+          <w:szCs w:val="22"/>
+        </w:rPr>
+        <w:t>(size = 6))+</w:t>
       </w:r>
     </w:p>
     <w:p>
@@ -484,7 +1003,25 @@
           <w:sz w:val="22"/>
           <w:szCs w:val="22"/>
         </w:rPr>
-        <w:t xml:space="preserve"> wimGraph()</w:t>
+        <w:t xml:space="preserve"> </w:t>
+      </w:r>
+      <w:proofErr w:type="spellStart"/>
+      <w:r>
+        <w:rPr>
+          <w:rFonts w:ascii="Lucida Sans Typewriter" w:hAnsi="Lucida Sans Typewriter"/>
+          <w:sz w:val="22"/>
+          <w:szCs w:val="22"/>
+        </w:rPr>
+        <w:t>wimGraph</w:t>
+      </w:r>
+      <w:proofErr w:type="spellEnd"/>
+      <w:r>
+        <w:rPr>
+          <w:rFonts w:ascii="Lucida Sans Typewriter" w:hAnsi="Lucida Sans Typewriter"/>
+          <w:sz w:val="22"/>
+          <w:szCs w:val="22"/>
+        </w:rPr>
+        <w:t>()</w:t>
       </w:r>
     </w:p>
     <w:p>
@@ -502,7 +1039,7 @@
         </w:rPr>
         <w:lastRenderedPageBreak/>
         <w:drawing>
-          <wp:inline distT="0" distB="0" distL="0" distR="0" wp14:anchorId="2EFCF2B5" wp14:editId="509A8DF0">
+          <wp:inline distT="0" distB="0" distL="0" distR="0" wp14:anchorId="2EFCF2B5" wp14:editId="4B50F50F">
             <wp:extent cx="5943600" cy="4947920"/>
             <wp:effectExtent l="0" t="0" r="0" b="5080"/>
             <wp:docPr id="509853223" name="Picture 1" descr="A graph of different colored squares&#10;&#10;Description automatically generated"/>
@@ -568,98 +1105,416 @@
       </w:r>
     </w:p>
     <w:p>
-      <w:r>
-        <w:t>ggplot(data= AI5TotProp,aes(x = factor(taxaGroup, level = c("CenDiaLg", "CenDiaSm", "CilLg", "CilSm", "FlagSm", "Other")),</w:t>
-      </w:r>
-    </w:p>
-    <w:p>
-      <w:r>
-        <w:t xml:space="preserve">                            color = taxaGroup, y=BioUgL)) +  </w:t>
-      </w:r>
-    </w:p>
-    <w:p>
-      <w:r>
-        <w:t xml:space="preserve">  geom_point()+</w:t>
-      </w:r>
-    </w:p>
-    <w:p>
-      <w:r>
-        <w:t xml:space="preserve">  scale_color_manual(values = c("CenDiaLg" = "cornflowerblue", "CenDiaSm" = "lightskyblue", "CilLg" = "salmon3", "CilSm" = "salmon1",</w:t>
-      </w:r>
-      <w:r>
-        <w:t xml:space="preserve"> </w:t>
-      </w:r>
-      <w:r>
-        <w:t xml:space="preserve"> "FlagSm" = "#85B22C", "Other" = "dimgrey"))+</w:t>
-      </w:r>
-    </w:p>
-    <w:p>
-      <w:r>
-        <w:t xml:space="preserve">  scale_y_continuous(expand=expansion(mult=c(.1,0.15</w:t>
-      </w:r>
-      <w:r>
-        <w:t>)))+</w:t>
-      </w:r>
-    </w:p>
-    <w:p>
-      <w:r>
-        <w:t xml:space="preserve">  facet_wrap(~event, ncol = 2, scales = "free")+</w:t>
-      </w:r>
-    </w:p>
-    <w:p>
-      <w:r>
-        <w:t xml:space="preserve">  xlab(</w:t>
-      </w:r>
-      <w:r>
-        <w:t>NULL</w:t>
-      </w:r>
-      <w:r>
-        <w:t>)+</w:t>
-      </w:r>
-    </w:p>
-    <w:p>
-      <w:r>
-        <w:t xml:space="preserve">  ylab("Biomass, µgC"~L^-1)+</w:t>
-      </w:r>
-    </w:p>
-    <w:p>
-      <w:r>
-        <w:t xml:space="preserve">  #ggtitle("Biomass")+</w:t>
-      </w:r>
-    </w:p>
-    <w:p>
-      <w:r>
-        <w:t xml:space="preserve">  theme(plot.title = element_text(hjust = 0.5),</w:t>
-      </w:r>
-    </w:p>
-    <w:p>
-      <w:r>
-        <w:t xml:space="preserve">        axis.title.y = element_text(size = 10),</w:t>
-      </w:r>
-    </w:p>
-    <w:p>
-      <w:r>
-        <w:t xml:space="preserve">        axis.title.x = element_text(size = 10),</w:t>
-      </w:r>
-    </w:p>
-    <w:p>
-      <w:r>
-        <w:t xml:space="preserve">        axis.text.y = element_text(size = 6),</w:t>
-      </w:r>
-    </w:p>
-    <w:p>
-      <w:r>
-        <w:t xml:space="preserve">        axis.text.x = element_text(angle = 60, hjust = 0.8, vjust = 0.8, size = 6),</w:t>
-      </w:r>
-    </w:p>
-    <w:p>
-      <w:r>
-        <w:t xml:space="preserve">        legend.position = "none")+</w:t>
-      </w:r>
-    </w:p>
-    <w:p>
-      <w:r>
-        <w:t xml:space="preserve">  wimGraph()</w:t>
+      <w:proofErr w:type="spellStart"/>
+      <w:r>
+        <w:t>ggplot</w:t>
+      </w:r>
+      <w:proofErr w:type="spellEnd"/>
+      <w:r>
+        <w:t>(data= AI5TotProp,aes(x = factor(</w:t>
+      </w:r>
+      <w:proofErr w:type="spellStart"/>
+      <w:r>
+        <w:t>taxaGroup</w:t>
+      </w:r>
+      <w:proofErr w:type="spellEnd"/>
+      <w:r>
+        <w:t>, level = c("</w:t>
+      </w:r>
+      <w:proofErr w:type="spellStart"/>
+      <w:r>
+        <w:t>CenDiaLg</w:t>
+      </w:r>
+      <w:proofErr w:type="spellEnd"/>
+      <w:r>
+        <w:t>", "</w:t>
+      </w:r>
+      <w:proofErr w:type="spellStart"/>
+      <w:r>
+        <w:t>CenDiaSm</w:t>
+      </w:r>
+      <w:proofErr w:type="spellEnd"/>
+      <w:r>
+        <w:t>", "</w:t>
+      </w:r>
+      <w:proofErr w:type="spellStart"/>
+      <w:r>
+        <w:t>CilLg</w:t>
+      </w:r>
+      <w:proofErr w:type="spellEnd"/>
+      <w:r>
+        <w:t>", "</w:t>
+      </w:r>
+      <w:proofErr w:type="spellStart"/>
+      <w:r>
+        <w:t>CilSm</w:t>
+      </w:r>
+      <w:proofErr w:type="spellEnd"/>
+      <w:r>
+        <w:t>", "</w:t>
+      </w:r>
+      <w:proofErr w:type="spellStart"/>
+      <w:r>
+        <w:t>FlagSm</w:t>
+      </w:r>
+      <w:proofErr w:type="spellEnd"/>
+      <w:r>
+        <w:t>", "Other")),</w:t>
+      </w:r>
+    </w:p>
+    <w:p>
+      <w:r>
+        <w:t xml:space="preserve">                            color = </w:t>
+      </w:r>
+      <w:proofErr w:type="spellStart"/>
+      <w:r>
+        <w:t>taxaGroup</w:t>
+      </w:r>
+      <w:proofErr w:type="spellEnd"/>
+      <w:r>
+        <w:t>, y=</w:t>
+      </w:r>
+      <w:proofErr w:type="spellStart"/>
+      <w:r>
+        <w:t>BioUgL</w:t>
+      </w:r>
+      <w:proofErr w:type="spellEnd"/>
+      <w:r>
+        <w:t xml:space="preserve">)) +  </w:t>
+      </w:r>
+    </w:p>
+    <w:p>
+      <w:r>
+        <w:t xml:space="preserve">  </w:t>
+      </w:r>
+      <w:proofErr w:type="spellStart"/>
+      <w:r>
+        <w:t>geom_point</w:t>
+      </w:r>
+      <w:proofErr w:type="spellEnd"/>
+      <w:r>
+        <w:t>()+</w:t>
+      </w:r>
+    </w:p>
+    <w:p>
+      <w:r>
+        <w:t xml:space="preserve">  </w:t>
+      </w:r>
+      <w:proofErr w:type="spellStart"/>
+      <w:r>
+        <w:t>scale_color_manual</w:t>
+      </w:r>
+      <w:proofErr w:type="spellEnd"/>
+      <w:r>
+        <w:t>(values = c("</w:t>
+      </w:r>
+      <w:proofErr w:type="spellStart"/>
+      <w:r>
+        <w:t>CenDiaLg</w:t>
+      </w:r>
+      <w:proofErr w:type="spellEnd"/>
+      <w:r>
+        <w:t>" = "</w:t>
+      </w:r>
+      <w:proofErr w:type="spellStart"/>
+      <w:r>
+        <w:t>cornflowerblue</w:t>
+      </w:r>
+      <w:proofErr w:type="spellEnd"/>
+      <w:r>
+        <w:t>", "</w:t>
+      </w:r>
+      <w:proofErr w:type="spellStart"/>
+      <w:r>
+        <w:t>CenDiaSm</w:t>
+      </w:r>
+      <w:proofErr w:type="spellEnd"/>
+      <w:r>
+        <w:t>" = "</w:t>
+      </w:r>
+      <w:proofErr w:type="spellStart"/>
+      <w:r>
+        <w:t>lightskyblue</w:t>
+      </w:r>
+      <w:proofErr w:type="spellEnd"/>
+      <w:r>
+        <w:t>", "</w:t>
+      </w:r>
+      <w:proofErr w:type="spellStart"/>
+      <w:r>
+        <w:t>CilLg</w:t>
+      </w:r>
+      <w:proofErr w:type="spellEnd"/>
+      <w:r>
+        <w:t>" = "salmon3", "</w:t>
+      </w:r>
+      <w:proofErr w:type="spellStart"/>
+      <w:r>
+        <w:t>CilSm</w:t>
+      </w:r>
+      <w:proofErr w:type="spellEnd"/>
+      <w:r>
+        <w:t>" = "salmon1",  "</w:t>
+      </w:r>
+      <w:proofErr w:type="spellStart"/>
+      <w:r>
+        <w:t>FlagSm</w:t>
+      </w:r>
+      <w:proofErr w:type="spellEnd"/>
+      <w:r>
+        <w:t>" = "#85B22C", "Other" = "</w:t>
+      </w:r>
+      <w:proofErr w:type="spellStart"/>
+      <w:r>
+        <w:t>dimgrey</w:t>
+      </w:r>
+      <w:proofErr w:type="spellEnd"/>
+      <w:r>
+        <w:t>"))+</w:t>
+      </w:r>
+    </w:p>
+    <w:p>
+      <w:r>
+        <w:t xml:space="preserve">  </w:t>
+      </w:r>
+      <w:proofErr w:type="spellStart"/>
+      <w:r>
+        <w:t>scale_y_continuous</w:t>
+      </w:r>
+      <w:proofErr w:type="spellEnd"/>
+      <w:r>
+        <w:t>(expand=expansion(</w:t>
+      </w:r>
+      <w:proofErr w:type="spellStart"/>
+      <w:r>
+        <w:t>mult</w:t>
+      </w:r>
+      <w:proofErr w:type="spellEnd"/>
+      <w:r>
+        <w:t>=c(.1,0.15)))+</w:t>
+      </w:r>
+    </w:p>
+    <w:p>
+      <w:r>
+        <w:t xml:space="preserve">  </w:t>
+      </w:r>
+      <w:proofErr w:type="spellStart"/>
+      <w:r>
+        <w:t>facet_wrap</w:t>
+      </w:r>
+      <w:proofErr w:type="spellEnd"/>
+      <w:r>
+        <w:t xml:space="preserve">(~event, </w:t>
+      </w:r>
+      <w:proofErr w:type="spellStart"/>
+      <w:r>
+        <w:t>ncol</w:t>
+      </w:r>
+      <w:proofErr w:type="spellEnd"/>
+      <w:r>
+        <w:t xml:space="preserve"> = 2, scales = "free")+</w:t>
+      </w:r>
+    </w:p>
+    <w:p>
+      <w:r>
+        <w:t xml:space="preserve">  </w:t>
+      </w:r>
+      <w:proofErr w:type="spellStart"/>
+      <w:r>
+        <w:t>xlab</w:t>
+      </w:r>
+      <w:proofErr w:type="spellEnd"/>
+      <w:r>
+        <w:t>(NULL)+</w:t>
+      </w:r>
+    </w:p>
+    <w:p>
+      <w:r>
+        <w:t xml:space="preserve">  </w:t>
+      </w:r>
+      <w:proofErr w:type="spellStart"/>
+      <w:r>
+        <w:t>ylab</w:t>
+      </w:r>
+      <w:proofErr w:type="spellEnd"/>
+      <w:r>
+        <w:t>("Biomass, µ</w:t>
+      </w:r>
+      <w:proofErr w:type="spellStart"/>
+      <w:r>
+        <w:t>gC</w:t>
+      </w:r>
+      <w:proofErr w:type="spellEnd"/>
+      <w:r>
+        <w:t>"~L^-1)+</w:t>
+      </w:r>
+    </w:p>
+    <w:p>
+      <w:r>
+        <w:t xml:space="preserve">  #</w:t>
+      </w:r>
+      <w:proofErr w:type="spellStart"/>
+      <w:r>
+        <w:t>ggtitle</w:t>
+      </w:r>
+      <w:proofErr w:type="spellEnd"/>
+      <w:r>
+        <w:t>("Biomass")+</w:t>
+      </w:r>
+    </w:p>
+    <w:p>
+      <w:r>
+        <w:t xml:space="preserve">  theme(</w:t>
+      </w:r>
+      <w:proofErr w:type="spellStart"/>
+      <w:r>
+        <w:t>plot.title</w:t>
+      </w:r>
+      <w:proofErr w:type="spellEnd"/>
+      <w:r>
+        <w:t xml:space="preserve"> = </w:t>
+      </w:r>
+      <w:proofErr w:type="spellStart"/>
+      <w:r>
+        <w:t>element_text</w:t>
+      </w:r>
+      <w:proofErr w:type="spellEnd"/>
+      <w:r>
+        <w:t>(</w:t>
+      </w:r>
+      <w:proofErr w:type="spellStart"/>
+      <w:r>
+        <w:t>hjust</w:t>
+      </w:r>
+      <w:proofErr w:type="spellEnd"/>
+      <w:r>
+        <w:t xml:space="preserve"> = 0.5),</w:t>
+      </w:r>
+    </w:p>
+    <w:p>
+      <w:r>
+        <w:t xml:space="preserve">        </w:t>
+      </w:r>
+      <w:proofErr w:type="spellStart"/>
+      <w:r>
+        <w:t>axis.title.y</w:t>
+      </w:r>
+      <w:proofErr w:type="spellEnd"/>
+      <w:r>
+        <w:t xml:space="preserve"> = </w:t>
+      </w:r>
+      <w:proofErr w:type="spellStart"/>
+      <w:r>
+        <w:t>element_text</w:t>
+      </w:r>
+      <w:proofErr w:type="spellEnd"/>
+      <w:r>
+        <w:t>(size = 10),</w:t>
+      </w:r>
+    </w:p>
+    <w:p>
+      <w:r>
+        <w:t xml:space="preserve">        </w:t>
+      </w:r>
+      <w:proofErr w:type="spellStart"/>
+      <w:r>
+        <w:t>axis.title.x</w:t>
+      </w:r>
+      <w:proofErr w:type="spellEnd"/>
+      <w:r>
+        <w:t xml:space="preserve"> = </w:t>
+      </w:r>
+      <w:proofErr w:type="spellStart"/>
+      <w:r>
+        <w:t>element_text</w:t>
+      </w:r>
+      <w:proofErr w:type="spellEnd"/>
+      <w:r>
+        <w:t>(size = 10),</w:t>
+      </w:r>
+    </w:p>
+    <w:p>
+      <w:r>
+        <w:t xml:space="preserve">        </w:t>
+      </w:r>
+      <w:proofErr w:type="spellStart"/>
+      <w:r>
+        <w:t>axis.text.y</w:t>
+      </w:r>
+      <w:proofErr w:type="spellEnd"/>
+      <w:r>
+        <w:t xml:space="preserve"> = </w:t>
+      </w:r>
+      <w:proofErr w:type="spellStart"/>
+      <w:r>
+        <w:t>element_text</w:t>
+      </w:r>
+      <w:proofErr w:type="spellEnd"/>
+      <w:r>
+        <w:t>(size = 6),</w:t>
+      </w:r>
+    </w:p>
+    <w:p>
+      <w:r>
+        <w:t xml:space="preserve">        </w:t>
+      </w:r>
+      <w:proofErr w:type="spellStart"/>
+      <w:r>
+        <w:t>axis.text.x</w:t>
+      </w:r>
+      <w:proofErr w:type="spellEnd"/>
+      <w:r>
+        <w:t xml:space="preserve"> = </w:t>
+      </w:r>
+      <w:proofErr w:type="spellStart"/>
+      <w:r>
+        <w:t>element_text</w:t>
+      </w:r>
+      <w:proofErr w:type="spellEnd"/>
+      <w:r>
+        <w:t xml:space="preserve">(angle = 60, </w:t>
+      </w:r>
+      <w:proofErr w:type="spellStart"/>
+      <w:r>
+        <w:t>hjust</w:t>
+      </w:r>
+      <w:proofErr w:type="spellEnd"/>
+      <w:r>
+        <w:t xml:space="preserve"> = 0.8, </w:t>
+      </w:r>
+      <w:proofErr w:type="spellStart"/>
+      <w:r>
+        <w:t>vjust</w:t>
+      </w:r>
+      <w:proofErr w:type="spellEnd"/>
+      <w:r>
+        <w:t xml:space="preserve"> = 0.8, size = 6),</w:t>
+      </w:r>
+    </w:p>
+    <w:p>
+      <w:r>
+        <w:t xml:space="preserve">        </w:t>
+      </w:r>
+      <w:proofErr w:type="spellStart"/>
+      <w:r>
+        <w:t>legend.position</w:t>
+      </w:r>
+      <w:proofErr w:type="spellEnd"/>
+      <w:r>
+        <w:t xml:space="preserve"> = "none")+</w:t>
+      </w:r>
+    </w:p>
+    <w:p>
+      <w:r>
+        <w:t xml:space="preserve">  </w:t>
+      </w:r>
+      <w:proofErr w:type="spellStart"/>
+      <w:r>
+        <w:t>wimGraph</w:t>
+      </w:r>
+      <w:proofErr w:type="spellEnd"/>
+      <w:r>
+        <w:t>()</w:t>
       </w:r>
     </w:p>
     <w:p>
@@ -835,10 +1690,23 @@
         <w:t>Expansion of taxa groups</w:t>
       </w:r>
       <w:r>
-        <w:t xml:space="preserve"> for SJR2, WLD2, YBP1, YBP2, because their “Other” group made up &gt;10% of biomass abundanc, </w:t>
-      </w:r>
-      <w:r>
-        <w:t>ugC L</w:t>
+        <w:t xml:space="preserve"> for SJR2, WLD2, YBP1, YBP2, because their “Other” group made up &gt;10% of biomass </w:t>
+      </w:r>
+      <w:proofErr w:type="spellStart"/>
+      <w:r>
+        <w:t>abundanc</w:t>
+      </w:r>
+      <w:proofErr w:type="spellEnd"/>
+      <w:r>
+        <w:t xml:space="preserve">, </w:t>
+      </w:r>
+      <w:proofErr w:type="spellStart"/>
+      <w:r>
+        <w:t>ugC</w:t>
+      </w:r>
+      <w:proofErr w:type="spellEnd"/>
+      <w:r>
+        <w:t xml:space="preserve"> L</w:t>
       </w:r>
       <w:r>
         <w:rPr>
@@ -866,30 +1734,130 @@
           <w:szCs w:val="22"/>
         </w:rPr>
       </w:pPr>
-      <w:r>
-        <w:rPr>
-          <w:rFonts w:ascii="Lucida Sans Typewriter" w:hAnsi="Lucida Sans Typewriter"/>
-          <w:sz w:val="22"/>
-          <w:szCs w:val="22"/>
-        </w:rPr>
-        <w:t xml:space="preserve">ggplot(subset(AISumAgg17, samp_ev %in%"SJR2"), </w:t>
-      </w:r>
-    </w:p>
-    <w:p>
-      <w:pPr>
-        <w:rPr>
-          <w:rFonts w:ascii="Lucida Sans Typewriter" w:hAnsi="Lucida Sans Typewriter"/>
-          <w:sz w:val="22"/>
-          <w:szCs w:val="22"/>
-        </w:rPr>
-      </w:pPr>
-      <w:r>
-        <w:rPr>
-          <w:rFonts w:ascii="Lucida Sans Typewriter" w:hAnsi="Lucida Sans Typewriter"/>
-          <w:sz w:val="22"/>
-          <w:szCs w:val="22"/>
-        </w:rPr>
-        <w:t xml:space="preserve">       aes(x = factor(group_size, level = c("CenDiaLg", "CenDiaSm", </w:t>
+      <w:proofErr w:type="spellStart"/>
+      <w:r>
+        <w:rPr>
+          <w:rFonts w:ascii="Lucida Sans Typewriter" w:hAnsi="Lucida Sans Typewriter"/>
+          <w:sz w:val="22"/>
+          <w:szCs w:val="22"/>
+        </w:rPr>
+        <w:t>ggplot</w:t>
+      </w:r>
+      <w:proofErr w:type="spellEnd"/>
+      <w:r>
+        <w:rPr>
+          <w:rFonts w:ascii="Lucida Sans Typewriter" w:hAnsi="Lucida Sans Typewriter"/>
+          <w:sz w:val="22"/>
+          <w:szCs w:val="22"/>
+        </w:rPr>
+        <w:t xml:space="preserve">(subset(AISumAgg17, </w:t>
+      </w:r>
+      <w:proofErr w:type="spellStart"/>
+      <w:r>
+        <w:rPr>
+          <w:rFonts w:ascii="Lucida Sans Typewriter" w:hAnsi="Lucida Sans Typewriter"/>
+          <w:sz w:val="22"/>
+          <w:szCs w:val="22"/>
+        </w:rPr>
+        <w:t>samp_ev</w:t>
+      </w:r>
+      <w:proofErr w:type="spellEnd"/>
+      <w:r>
+        <w:rPr>
+          <w:rFonts w:ascii="Lucida Sans Typewriter" w:hAnsi="Lucida Sans Typewriter"/>
+          <w:sz w:val="22"/>
+          <w:szCs w:val="22"/>
+        </w:rPr>
+        <w:t xml:space="preserve"> %in%"SJR2"), </w:t>
+      </w:r>
+    </w:p>
+    <w:p>
+      <w:pPr>
+        <w:rPr>
+          <w:rFonts w:ascii="Lucida Sans Typewriter" w:hAnsi="Lucida Sans Typewriter"/>
+          <w:sz w:val="22"/>
+          <w:szCs w:val="22"/>
+        </w:rPr>
+      </w:pPr>
+      <w:r>
+        <w:rPr>
+          <w:rFonts w:ascii="Lucida Sans Typewriter" w:hAnsi="Lucida Sans Typewriter"/>
+          <w:sz w:val="22"/>
+          <w:szCs w:val="22"/>
+        </w:rPr>
+        <w:t xml:space="preserve">       </w:t>
+      </w:r>
+      <w:proofErr w:type="spellStart"/>
+      <w:r>
+        <w:rPr>
+          <w:rFonts w:ascii="Lucida Sans Typewriter" w:hAnsi="Lucida Sans Typewriter"/>
+          <w:sz w:val="22"/>
+          <w:szCs w:val="22"/>
+        </w:rPr>
+        <w:t>aes</w:t>
+      </w:r>
+      <w:proofErr w:type="spellEnd"/>
+      <w:r>
+        <w:rPr>
+          <w:rFonts w:ascii="Lucida Sans Typewriter" w:hAnsi="Lucida Sans Typewriter"/>
+          <w:sz w:val="22"/>
+          <w:szCs w:val="22"/>
+        </w:rPr>
+        <w:t>(x = factor(</w:t>
+      </w:r>
+      <w:proofErr w:type="spellStart"/>
+      <w:r>
+        <w:rPr>
+          <w:rFonts w:ascii="Lucida Sans Typewriter" w:hAnsi="Lucida Sans Typewriter"/>
+          <w:sz w:val="22"/>
+          <w:szCs w:val="22"/>
+        </w:rPr>
+        <w:t>group_size</w:t>
+      </w:r>
+      <w:proofErr w:type="spellEnd"/>
+      <w:r>
+        <w:rPr>
+          <w:rFonts w:ascii="Lucida Sans Typewriter" w:hAnsi="Lucida Sans Typewriter"/>
+          <w:sz w:val="22"/>
+          <w:szCs w:val="22"/>
+        </w:rPr>
+        <w:t>, level = c("</w:t>
+      </w:r>
+      <w:proofErr w:type="spellStart"/>
+      <w:r>
+        <w:rPr>
+          <w:rFonts w:ascii="Lucida Sans Typewriter" w:hAnsi="Lucida Sans Typewriter"/>
+          <w:sz w:val="22"/>
+          <w:szCs w:val="22"/>
+        </w:rPr>
+        <w:t>CenDiaLg</w:t>
+      </w:r>
+      <w:proofErr w:type="spellEnd"/>
+      <w:r>
+        <w:rPr>
+          <w:rFonts w:ascii="Lucida Sans Typewriter" w:hAnsi="Lucida Sans Typewriter"/>
+          <w:sz w:val="22"/>
+          <w:szCs w:val="22"/>
+        </w:rPr>
+        <w:t>", "</w:t>
+      </w:r>
+      <w:proofErr w:type="spellStart"/>
+      <w:r>
+        <w:rPr>
+          <w:rFonts w:ascii="Lucida Sans Typewriter" w:hAnsi="Lucida Sans Typewriter"/>
+          <w:sz w:val="22"/>
+          <w:szCs w:val="22"/>
+        </w:rPr>
+        <w:t>CenDiaSm</w:t>
+      </w:r>
+      <w:proofErr w:type="spellEnd"/>
+      <w:r>
+        <w:rPr>
+          <w:rFonts w:ascii="Lucida Sans Typewriter" w:hAnsi="Lucida Sans Typewriter"/>
+          <w:sz w:val="22"/>
+          <w:szCs w:val="22"/>
+        </w:rPr>
+        <w:t xml:space="preserve">", </w:t>
       </w:r>
       <w:r>
         <w:rPr>
@@ -921,7 +1889,61 @@
           <w:sz w:val="22"/>
           <w:szCs w:val="22"/>
         </w:rPr>
-        <w:t>"CilLg", "CilSm", "FlagSm",</w:t>
+        <w:t>"</w:t>
+      </w:r>
+      <w:proofErr w:type="spellStart"/>
+      <w:r>
+        <w:rPr>
+          <w:rFonts w:ascii="Lucida Sans Typewriter" w:hAnsi="Lucida Sans Typewriter"/>
+          <w:sz w:val="22"/>
+          <w:szCs w:val="22"/>
+        </w:rPr>
+        <w:t>CilLg</w:t>
+      </w:r>
+      <w:proofErr w:type="spellEnd"/>
+      <w:r>
+        <w:rPr>
+          <w:rFonts w:ascii="Lucida Sans Typewriter" w:hAnsi="Lucida Sans Typewriter"/>
+          <w:sz w:val="22"/>
+          <w:szCs w:val="22"/>
+        </w:rPr>
+        <w:t>", "</w:t>
+      </w:r>
+      <w:proofErr w:type="spellStart"/>
+      <w:r>
+        <w:rPr>
+          <w:rFonts w:ascii="Lucida Sans Typewriter" w:hAnsi="Lucida Sans Typewriter"/>
+          <w:sz w:val="22"/>
+          <w:szCs w:val="22"/>
+        </w:rPr>
+        <w:t>CilSm</w:t>
+      </w:r>
+      <w:proofErr w:type="spellEnd"/>
+      <w:r>
+        <w:rPr>
+          <w:rFonts w:ascii="Lucida Sans Typewriter" w:hAnsi="Lucida Sans Typewriter"/>
+          <w:sz w:val="22"/>
+          <w:szCs w:val="22"/>
+        </w:rPr>
+        <w:t>", "</w:t>
+      </w:r>
+      <w:proofErr w:type="spellStart"/>
+      <w:r>
+        <w:rPr>
+          <w:rFonts w:ascii="Lucida Sans Typewriter" w:hAnsi="Lucida Sans Typewriter"/>
+          <w:sz w:val="22"/>
+          <w:szCs w:val="22"/>
+        </w:rPr>
+        <w:t>FlagSm</w:t>
+      </w:r>
+      <w:proofErr w:type="spellEnd"/>
+      <w:r>
+        <w:rPr>
+          <w:rFonts w:ascii="Lucida Sans Typewriter" w:hAnsi="Lucida Sans Typewriter"/>
+          <w:sz w:val="22"/>
+          <w:szCs w:val="22"/>
+        </w:rPr>
+        <w:t>",</w:t>
       </w:r>
       <w:r>
         <w:rPr>
@@ -937,7 +1959,25 @@
           <w:sz w:val="22"/>
           <w:szCs w:val="22"/>
         </w:rPr>
-        <w:t>"ChlLg",</w:t>
+        <w:t>"</w:t>
+      </w:r>
+      <w:proofErr w:type="spellStart"/>
+      <w:r>
+        <w:rPr>
+          <w:rFonts w:ascii="Lucida Sans Typewriter" w:hAnsi="Lucida Sans Typewriter"/>
+          <w:sz w:val="22"/>
+          <w:szCs w:val="22"/>
+        </w:rPr>
+        <w:t>ChlLg</w:t>
+      </w:r>
+      <w:proofErr w:type="spellEnd"/>
+      <w:r>
+        <w:rPr>
+          <w:rFonts w:ascii="Lucida Sans Typewriter" w:hAnsi="Lucida Sans Typewriter"/>
+          <w:sz w:val="22"/>
+          <w:szCs w:val="22"/>
+        </w:rPr>
+        <w:t>",</w:t>
       </w:r>
       <w:r>
         <w:rPr>
@@ -953,7 +1993,43 @@
           <w:sz w:val="22"/>
           <w:szCs w:val="22"/>
         </w:rPr>
-        <w:t>"ChlSm","ChnDiaLg",</w:t>
+        <w:t>"</w:t>
+      </w:r>
+      <w:proofErr w:type="spellStart"/>
+      <w:r>
+        <w:rPr>
+          <w:rFonts w:ascii="Lucida Sans Typewriter" w:hAnsi="Lucida Sans Typewriter"/>
+          <w:sz w:val="22"/>
+          <w:szCs w:val="22"/>
+        </w:rPr>
+        <w:t>ChlSm</w:t>
+      </w:r>
+      <w:proofErr w:type="spellEnd"/>
+      <w:r>
+        <w:rPr>
+          <w:rFonts w:ascii="Lucida Sans Typewriter" w:hAnsi="Lucida Sans Typewriter"/>
+          <w:sz w:val="22"/>
+          <w:szCs w:val="22"/>
+        </w:rPr>
+        <w:t>","</w:t>
+      </w:r>
+      <w:proofErr w:type="spellStart"/>
+      <w:r>
+        <w:rPr>
+          <w:rFonts w:ascii="Lucida Sans Typewriter" w:hAnsi="Lucida Sans Typewriter"/>
+          <w:sz w:val="22"/>
+          <w:szCs w:val="22"/>
+        </w:rPr>
+        <w:t>ChnDiaLg</w:t>
+      </w:r>
+      <w:proofErr w:type="spellEnd"/>
+      <w:r>
+        <w:rPr>
+          <w:rFonts w:ascii="Lucida Sans Typewriter" w:hAnsi="Lucida Sans Typewriter"/>
+          <w:sz w:val="22"/>
+          <w:szCs w:val="22"/>
+        </w:rPr>
+        <w:t>",</w:t>
       </w:r>
       <w:r>
         <w:rPr>
@@ -993,7 +2069,25 @@
           <w:sz w:val="22"/>
           <w:szCs w:val="22"/>
         </w:rPr>
-        <w:t>"ChnDiaSm",</w:t>
+        <w:t>"</w:t>
+      </w:r>
+      <w:proofErr w:type="spellStart"/>
+      <w:r>
+        <w:rPr>
+          <w:rFonts w:ascii="Lucida Sans Typewriter" w:hAnsi="Lucida Sans Typewriter"/>
+          <w:sz w:val="22"/>
+          <w:szCs w:val="22"/>
+        </w:rPr>
+        <w:t>ChnDiaSm</w:t>
+      </w:r>
+      <w:proofErr w:type="spellEnd"/>
+      <w:r>
+        <w:rPr>
+          <w:rFonts w:ascii="Lucida Sans Typewriter" w:hAnsi="Lucida Sans Typewriter"/>
+          <w:sz w:val="22"/>
+          <w:szCs w:val="22"/>
+        </w:rPr>
+        <w:t>",</w:t>
       </w:r>
       <w:r>
         <w:rPr>
@@ -1009,7 +2103,25 @@
           <w:sz w:val="22"/>
           <w:szCs w:val="22"/>
         </w:rPr>
-        <w:t>"CyanoLg",</w:t>
+        <w:t>"</w:t>
+      </w:r>
+      <w:proofErr w:type="spellStart"/>
+      <w:r>
+        <w:rPr>
+          <w:rFonts w:ascii="Lucida Sans Typewriter" w:hAnsi="Lucida Sans Typewriter"/>
+          <w:sz w:val="22"/>
+          <w:szCs w:val="22"/>
+        </w:rPr>
+        <w:t>CyanoLg</w:t>
+      </w:r>
+      <w:proofErr w:type="spellEnd"/>
+      <w:r>
+        <w:rPr>
+          <w:rFonts w:ascii="Lucida Sans Typewriter" w:hAnsi="Lucida Sans Typewriter"/>
+          <w:sz w:val="22"/>
+          <w:szCs w:val="22"/>
+        </w:rPr>
+        <w:t>",</w:t>
       </w:r>
       <w:r>
         <w:rPr>
@@ -1025,7 +2137,25 @@
           <w:sz w:val="22"/>
           <w:szCs w:val="22"/>
         </w:rPr>
-        <w:t>"CyanoSm",</w:t>
+        <w:t>"</w:t>
+      </w:r>
+      <w:proofErr w:type="spellStart"/>
+      <w:r>
+        <w:rPr>
+          <w:rFonts w:ascii="Lucida Sans Typewriter" w:hAnsi="Lucida Sans Typewriter"/>
+          <w:sz w:val="22"/>
+          <w:szCs w:val="22"/>
+        </w:rPr>
+        <w:t>CyanoSm</w:t>
+      </w:r>
+      <w:proofErr w:type="spellEnd"/>
+      <w:r>
+        <w:rPr>
+          <w:rFonts w:ascii="Lucida Sans Typewriter" w:hAnsi="Lucida Sans Typewriter"/>
+          <w:sz w:val="22"/>
+          <w:szCs w:val="22"/>
+        </w:rPr>
+        <w:t>",</w:t>
       </w:r>
       <w:r>
         <w:rPr>
@@ -1041,7 +2171,25 @@
           <w:sz w:val="22"/>
           <w:szCs w:val="22"/>
         </w:rPr>
-        <w:t>"DinoLg",</w:t>
+        <w:t>"</w:t>
+      </w:r>
+      <w:proofErr w:type="spellStart"/>
+      <w:r>
+        <w:rPr>
+          <w:rFonts w:ascii="Lucida Sans Typewriter" w:hAnsi="Lucida Sans Typewriter"/>
+          <w:sz w:val="22"/>
+          <w:szCs w:val="22"/>
+        </w:rPr>
+        <w:t>DinoLg</w:t>
+      </w:r>
+      <w:proofErr w:type="spellEnd"/>
+      <w:r>
+        <w:rPr>
+          <w:rFonts w:ascii="Lucida Sans Typewriter" w:hAnsi="Lucida Sans Typewriter"/>
+          <w:sz w:val="22"/>
+          <w:szCs w:val="22"/>
+        </w:rPr>
+        <w:t>",</w:t>
       </w:r>
       <w:r>
         <w:rPr>
@@ -1057,7 +2205,25 @@
           <w:sz w:val="22"/>
           <w:szCs w:val="22"/>
         </w:rPr>
-        <w:t>"FlagLg",</w:t>
+        <w:t>"</w:t>
+      </w:r>
+      <w:proofErr w:type="spellStart"/>
+      <w:r>
+        <w:rPr>
+          <w:rFonts w:ascii="Lucida Sans Typewriter" w:hAnsi="Lucida Sans Typewriter"/>
+          <w:sz w:val="22"/>
+          <w:szCs w:val="22"/>
+        </w:rPr>
+        <w:t>FlagLg</w:t>
+      </w:r>
+      <w:proofErr w:type="spellEnd"/>
+      <w:r>
+        <w:rPr>
+          <w:rFonts w:ascii="Lucida Sans Typewriter" w:hAnsi="Lucida Sans Typewriter"/>
+          <w:sz w:val="22"/>
+          <w:szCs w:val="22"/>
+        </w:rPr>
+        <w:t>",</w:t>
       </w:r>
       <w:r>
         <w:rPr>
@@ -1097,7 +2263,25 @@
           <w:sz w:val="22"/>
           <w:szCs w:val="22"/>
         </w:rPr>
-        <w:t>"PenDiaLg",</w:t>
+        <w:t>"</w:t>
+      </w:r>
+      <w:proofErr w:type="spellStart"/>
+      <w:r>
+        <w:rPr>
+          <w:rFonts w:ascii="Lucida Sans Typewriter" w:hAnsi="Lucida Sans Typewriter"/>
+          <w:sz w:val="22"/>
+          <w:szCs w:val="22"/>
+        </w:rPr>
+        <w:t>PenDiaLg</w:t>
+      </w:r>
+      <w:proofErr w:type="spellEnd"/>
+      <w:r>
+        <w:rPr>
+          <w:rFonts w:ascii="Lucida Sans Typewriter" w:hAnsi="Lucida Sans Typewriter"/>
+          <w:sz w:val="22"/>
+          <w:szCs w:val="22"/>
+        </w:rPr>
+        <w:t>",</w:t>
       </w:r>
       <w:r>
         <w:rPr>
@@ -1113,7 +2297,25 @@
           <w:sz w:val="22"/>
           <w:szCs w:val="22"/>
         </w:rPr>
-        <w:t>"PenDiaSm",</w:t>
+        <w:t>"</w:t>
+      </w:r>
+      <w:proofErr w:type="spellStart"/>
+      <w:r>
+        <w:rPr>
+          <w:rFonts w:ascii="Lucida Sans Typewriter" w:hAnsi="Lucida Sans Typewriter"/>
+          <w:sz w:val="22"/>
+          <w:szCs w:val="22"/>
+        </w:rPr>
+        <w:t>PenDiaSm</w:t>
+      </w:r>
+      <w:proofErr w:type="spellEnd"/>
+      <w:r>
+        <w:rPr>
+          <w:rFonts w:ascii="Lucida Sans Typewriter" w:hAnsi="Lucida Sans Typewriter"/>
+          <w:sz w:val="22"/>
+          <w:szCs w:val="22"/>
+        </w:rPr>
+        <w:t>",</w:t>
       </w:r>
       <w:r>
         <w:rPr>
@@ -1129,7 +2331,25 @@
           <w:sz w:val="22"/>
           <w:szCs w:val="22"/>
         </w:rPr>
-        <w:t>"UnidLg",</w:t>
+        <w:t>"</w:t>
+      </w:r>
+      <w:proofErr w:type="spellStart"/>
+      <w:r>
+        <w:rPr>
+          <w:rFonts w:ascii="Lucida Sans Typewriter" w:hAnsi="Lucida Sans Typewriter"/>
+          <w:sz w:val="22"/>
+          <w:szCs w:val="22"/>
+        </w:rPr>
+        <w:t>UnidLg</w:t>
+      </w:r>
+      <w:proofErr w:type="spellEnd"/>
+      <w:r>
+        <w:rPr>
+          <w:rFonts w:ascii="Lucida Sans Typewriter" w:hAnsi="Lucida Sans Typewriter"/>
+          <w:sz w:val="22"/>
+          <w:szCs w:val="22"/>
+        </w:rPr>
+        <w:t>",</w:t>
       </w:r>
       <w:r>
         <w:rPr>
@@ -1145,24 +2365,51 @@
           <w:sz w:val="22"/>
           <w:szCs w:val="22"/>
         </w:rPr>
-        <w:t>"UnidSm")),</w:t>
-      </w:r>
-    </w:p>
-    <w:p>
-      <w:pPr>
-        <w:rPr>
-          <w:rFonts w:ascii="Lucida Sans Typewriter" w:hAnsi="Lucida Sans Typewriter"/>
-          <w:sz w:val="22"/>
-          <w:szCs w:val="22"/>
-        </w:rPr>
-      </w:pPr>
-      <w:r>
-        <w:rPr>
-          <w:rFonts w:ascii="Lucida Sans Typewriter" w:hAnsi="Lucida Sans Typewriter"/>
-          <w:sz w:val="22"/>
-          <w:szCs w:val="22"/>
-        </w:rPr>
-        <w:t xml:space="preserve">           y=Bio</w:t>
+        <w:t>"</w:t>
+      </w:r>
+      <w:proofErr w:type="spellStart"/>
+      <w:r>
+        <w:rPr>
+          <w:rFonts w:ascii="Lucida Sans Typewriter" w:hAnsi="Lucida Sans Typewriter"/>
+          <w:sz w:val="22"/>
+          <w:szCs w:val="22"/>
+        </w:rPr>
+        <w:t>UnidSm</w:t>
+      </w:r>
+      <w:proofErr w:type="spellEnd"/>
+      <w:r>
+        <w:rPr>
+          <w:rFonts w:ascii="Lucida Sans Typewriter" w:hAnsi="Lucida Sans Typewriter"/>
+          <w:sz w:val="22"/>
+          <w:szCs w:val="22"/>
+        </w:rPr>
+        <w:t>")),</w:t>
+      </w:r>
+    </w:p>
+    <w:p>
+      <w:pPr>
+        <w:rPr>
+          <w:rFonts w:ascii="Lucida Sans Typewriter" w:hAnsi="Lucida Sans Typewriter"/>
+          <w:sz w:val="22"/>
+          <w:szCs w:val="22"/>
+        </w:rPr>
+      </w:pPr>
+      <w:r>
+        <w:rPr>
+          <w:rFonts w:ascii="Lucida Sans Typewriter" w:hAnsi="Lucida Sans Typewriter"/>
+          <w:sz w:val="22"/>
+          <w:szCs w:val="22"/>
+        </w:rPr>
+        <w:t xml:space="preserve">           y=</w:t>
+      </w:r>
+      <w:proofErr w:type="spellStart"/>
+      <w:r>
+        <w:rPr>
+          <w:rFonts w:ascii="Lucida Sans Typewriter" w:hAnsi="Lucida Sans Typewriter"/>
+          <w:sz w:val="22"/>
+          <w:szCs w:val="22"/>
+        </w:rPr>
+        <w:t>Bio</w:t>
       </w:r>
       <w:r>
         <w:rPr>
@@ -1172,6 +2419,7 @@
         </w:rPr>
         <w:t>UgL</w:t>
       </w:r>
+      <w:proofErr w:type="spellEnd"/>
       <w:r>
         <w:rPr>
           <w:rFonts w:ascii="Lucida Sans Typewriter" w:hAnsi="Lucida Sans Typewriter"/>
@@ -1205,13 +2453,23 @@
         </w:rPr>
         <w:tab/>
       </w:r>
-      <w:r>
-        <w:rPr>
-          <w:rFonts w:ascii="Lucida Sans Typewriter" w:hAnsi="Lucida Sans Typewriter"/>
-          <w:sz w:val="22"/>
-          <w:szCs w:val="22"/>
-        </w:rPr>
-        <w:t>geom_point( size = 2)+</w:t>
+      <w:proofErr w:type="spellStart"/>
+      <w:r>
+        <w:rPr>
+          <w:rFonts w:ascii="Lucida Sans Typewriter" w:hAnsi="Lucida Sans Typewriter"/>
+          <w:sz w:val="22"/>
+          <w:szCs w:val="22"/>
+        </w:rPr>
+        <w:t>geom_point</w:t>
+      </w:r>
+      <w:proofErr w:type="spellEnd"/>
+      <w:r>
+        <w:rPr>
+          <w:rFonts w:ascii="Lucida Sans Typewriter" w:hAnsi="Lucida Sans Typewriter"/>
+          <w:sz w:val="22"/>
+          <w:szCs w:val="22"/>
+        </w:rPr>
+        <w:t>( size = 2)+</w:t>
       </w:r>
     </w:p>
     <w:p>
@@ -1238,13 +2496,41 @@
         </w:rPr>
         <w:tab/>
       </w:r>
-      <w:r>
-        <w:rPr>
-          <w:rFonts w:ascii="Lucida Sans Typewriter" w:hAnsi="Lucida Sans Typewriter"/>
-          <w:sz w:val="22"/>
-          <w:szCs w:val="22"/>
-        </w:rPr>
-        <w:t>scale_y_continuous(expand=expansion(mult=c(.1,0.15)))+</w:t>
+      <w:proofErr w:type="spellStart"/>
+      <w:r>
+        <w:rPr>
+          <w:rFonts w:ascii="Lucida Sans Typewriter" w:hAnsi="Lucida Sans Typewriter"/>
+          <w:sz w:val="22"/>
+          <w:szCs w:val="22"/>
+        </w:rPr>
+        <w:t>scale_y_continuous</w:t>
+      </w:r>
+      <w:proofErr w:type="spellEnd"/>
+      <w:r>
+        <w:rPr>
+          <w:rFonts w:ascii="Lucida Sans Typewriter" w:hAnsi="Lucida Sans Typewriter"/>
+          <w:sz w:val="22"/>
+          <w:szCs w:val="22"/>
+        </w:rPr>
+        <w:t>(expand=expansion(</w:t>
+      </w:r>
+      <w:proofErr w:type="spellStart"/>
+      <w:r>
+        <w:rPr>
+          <w:rFonts w:ascii="Lucida Sans Typewriter" w:hAnsi="Lucida Sans Typewriter"/>
+          <w:sz w:val="22"/>
+          <w:szCs w:val="22"/>
+        </w:rPr>
+        <w:t>mult</w:t>
+      </w:r>
+      <w:proofErr w:type="spellEnd"/>
+      <w:r>
+        <w:rPr>
+          <w:rFonts w:ascii="Lucida Sans Typewriter" w:hAnsi="Lucida Sans Typewriter"/>
+          <w:sz w:val="22"/>
+          <w:szCs w:val="22"/>
+        </w:rPr>
+        <w:t>=c(.1,0.15)))+</w:t>
       </w:r>
     </w:p>
     <w:p>
@@ -1271,13 +2557,23 @@
         </w:rPr>
         <w:tab/>
       </w:r>
-      <w:r>
-        <w:rPr>
-          <w:rFonts w:ascii="Lucida Sans Typewriter" w:hAnsi="Lucida Sans Typewriter"/>
-          <w:sz w:val="22"/>
-          <w:szCs w:val="22"/>
-        </w:rPr>
-        <w:t>xlab("Taxa Groups")+</w:t>
+      <w:proofErr w:type="spellStart"/>
+      <w:r>
+        <w:rPr>
+          <w:rFonts w:ascii="Lucida Sans Typewriter" w:hAnsi="Lucida Sans Typewriter"/>
+          <w:sz w:val="22"/>
+          <w:szCs w:val="22"/>
+        </w:rPr>
+        <w:t>xlab</w:t>
+      </w:r>
+      <w:proofErr w:type="spellEnd"/>
+      <w:r>
+        <w:rPr>
+          <w:rFonts w:ascii="Lucida Sans Typewriter" w:hAnsi="Lucida Sans Typewriter"/>
+          <w:sz w:val="22"/>
+          <w:szCs w:val="22"/>
+        </w:rPr>
+        <w:t>("Taxa Groups")+</w:t>
       </w:r>
     </w:p>
     <w:p>
@@ -1304,13 +2600,41 @@
         </w:rPr>
         <w:tab/>
       </w:r>
-      <w:r>
-        <w:rPr>
-          <w:rFonts w:ascii="Lucida Sans Typewriter" w:hAnsi="Lucida Sans Typewriter"/>
-          <w:sz w:val="22"/>
-          <w:szCs w:val="22"/>
-        </w:rPr>
-        <w:t>ylab("pgC"~ml^-1)+</w:t>
+      <w:proofErr w:type="spellStart"/>
+      <w:r>
+        <w:rPr>
+          <w:rFonts w:ascii="Lucida Sans Typewriter" w:hAnsi="Lucida Sans Typewriter"/>
+          <w:sz w:val="22"/>
+          <w:szCs w:val="22"/>
+        </w:rPr>
+        <w:t>ylab</w:t>
+      </w:r>
+      <w:proofErr w:type="spellEnd"/>
+      <w:r>
+        <w:rPr>
+          <w:rFonts w:ascii="Lucida Sans Typewriter" w:hAnsi="Lucida Sans Typewriter"/>
+          <w:sz w:val="22"/>
+          <w:szCs w:val="22"/>
+        </w:rPr>
+        <w:t>("</w:t>
+      </w:r>
+      <w:proofErr w:type="spellStart"/>
+      <w:r>
+        <w:rPr>
+          <w:rFonts w:ascii="Lucida Sans Typewriter" w:hAnsi="Lucida Sans Typewriter"/>
+          <w:sz w:val="22"/>
+          <w:szCs w:val="22"/>
+        </w:rPr>
+        <w:t>pgC</w:t>
+      </w:r>
+      <w:proofErr w:type="spellEnd"/>
+      <w:r>
+        <w:rPr>
+          <w:rFonts w:ascii="Lucida Sans Typewriter" w:hAnsi="Lucida Sans Typewriter"/>
+          <w:sz w:val="22"/>
+          <w:szCs w:val="22"/>
+        </w:rPr>
+        <w:t>"~ml^-1)+</w:t>
       </w:r>
     </w:p>
     <w:p>
@@ -1337,13 +2661,23 @@
         </w:rPr>
         <w:tab/>
       </w:r>
-      <w:r>
-        <w:rPr>
-          <w:rFonts w:ascii="Lucida Sans Typewriter" w:hAnsi="Lucida Sans Typewriter"/>
-          <w:sz w:val="22"/>
-          <w:szCs w:val="22"/>
-        </w:rPr>
-        <w:t>ggtitle("SJR2 Biomass Abundance")+</w:t>
+      <w:proofErr w:type="spellStart"/>
+      <w:r>
+        <w:rPr>
+          <w:rFonts w:ascii="Lucida Sans Typewriter" w:hAnsi="Lucida Sans Typewriter"/>
+          <w:sz w:val="22"/>
+          <w:szCs w:val="22"/>
+        </w:rPr>
+        <w:t>ggtitle</w:t>
+      </w:r>
+      <w:proofErr w:type="spellEnd"/>
+      <w:r>
+        <w:rPr>
+          <w:rFonts w:ascii="Lucida Sans Typewriter" w:hAnsi="Lucida Sans Typewriter"/>
+          <w:sz w:val="22"/>
+          <w:szCs w:val="22"/>
+        </w:rPr>
+        <w:t>("SJR2 Biomass Abundance")+</w:t>
       </w:r>
     </w:p>
     <w:p>
@@ -1376,75 +2710,309 @@
           <w:sz w:val="22"/>
           <w:szCs w:val="22"/>
         </w:rPr>
-        <w:t>theme(plot.title = element_text(hjust = 0.5),</w:t>
-      </w:r>
-    </w:p>
-    <w:p>
-      <w:pPr>
-        <w:rPr>
-          <w:rFonts w:ascii="Lucida Sans Typewriter" w:hAnsi="Lucida Sans Typewriter"/>
-          <w:sz w:val="22"/>
-          <w:szCs w:val="22"/>
-        </w:rPr>
-      </w:pPr>
-      <w:r>
-        <w:rPr>
-          <w:rFonts w:ascii="Lucida Sans Typewriter" w:hAnsi="Lucida Sans Typewriter"/>
-          <w:sz w:val="22"/>
-          <w:szCs w:val="22"/>
-        </w:rPr>
-        <w:t xml:space="preserve">        axis.title.y = element_text(size = 10),</w:t>
-      </w:r>
-    </w:p>
-    <w:p>
-      <w:pPr>
-        <w:rPr>
-          <w:rFonts w:ascii="Lucida Sans Typewriter" w:hAnsi="Lucida Sans Typewriter"/>
-          <w:sz w:val="22"/>
-          <w:szCs w:val="22"/>
-        </w:rPr>
-      </w:pPr>
-      <w:r>
-        <w:rPr>
-          <w:rFonts w:ascii="Lucida Sans Typewriter" w:hAnsi="Lucida Sans Typewriter"/>
-          <w:sz w:val="22"/>
-          <w:szCs w:val="22"/>
-        </w:rPr>
-        <w:t xml:space="preserve">        axis.title.x = element_text(size = 10),</w:t>
-      </w:r>
-    </w:p>
-    <w:p>
-      <w:pPr>
-        <w:rPr>
-          <w:rFonts w:ascii="Lucida Sans Typewriter" w:hAnsi="Lucida Sans Typewriter"/>
-          <w:sz w:val="22"/>
-          <w:szCs w:val="22"/>
-        </w:rPr>
-      </w:pPr>
-      <w:r>
-        <w:rPr>
-          <w:rFonts w:ascii="Lucida Sans Typewriter" w:hAnsi="Lucida Sans Typewriter"/>
-          <w:sz w:val="22"/>
-          <w:szCs w:val="22"/>
-        </w:rPr>
-        <w:t xml:space="preserve">        axis.text.y = element_text(size = 9),</w:t>
-      </w:r>
-    </w:p>
-    <w:p>
-      <w:pPr>
-        <w:rPr>
-          <w:rFonts w:ascii="Lucida Sans Typewriter" w:hAnsi="Lucida Sans Typewriter"/>
-          <w:sz w:val="22"/>
-          <w:szCs w:val="22"/>
-        </w:rPr>
-      </w:pPr>
-      <w:r>
-        <w:rPr>
-          <w:rFonts w:ascii="Lucida Sans Typewriter" w:hAnsi="Lucida Sans Typewriter"/>
-          <w:sz w:val="22"/>
-          <w:szCs w:val="22"/>
-        </w:rPr>
-        <w:t xml:space="preserve">        axis.text.x = element_text(angle = 60, hjust = 0.8, vjust = </w:t>
+        <w:t>theme(</w:t>
+      </w:r>
+      <w:proofErr w:type="spellStart"/>
+      <w:r>
+        <w:rPr>
+          <w:rFonts w:ascii="Lucida Sans Typewriter" w:hAnsi="Lucida Sans Typewriter"/>
+          <w:sz w:val="22"/>
+          <w:szCs w:val="22"/>
+        </w:rPr>
+        <w:t>plot.title</w:t>
+      </w:r>
+      <w:proofErr w:type="spellEnd"/>
+      <w:r>
+        <w:rPr>
+          <w:rFonts w:ascii="Lucida Sans Typewriter" w:hAnsi="Lucida Sans Typewriter"/>
+          <w:sz w:val="22"/>
+          <w:szCs w:val="22"/>
+        </w:rPr>
+        <w:t xml:space="preserve"> = </w:t>
+      </w:r>
+      <w:proofErr w:type="spellStart"/>
+      <w:r>
+        <w:rPr>
+          <w:rFonts w:ascii="Lucida Sans Typewriter" w:hAnsi="Lucida Sans Typewriter"/>
+          <w:sz w:val="22"/>
+          <w:szCs w:val="22"/>
+        </w:rPr>
+        <w:t>element_text</w:t>
+      </w:r>
+      <w:proofErr w:type="spellEnd"/>
+      <w:r>
+        <w:rPr>
+          <w:rFonts w:ascii="Lucida Sans Typewriter" w:hAnsi="Lucida Sans Typewriter"/>
+          <w:sz w:val="22"/>
+          <w:szCs w:val="22"/>
+        </w:rPr>
+        <w:t>(</w:t>
+      </w:r>
+      <w:proofErr w:type="spellStart"/>
+      <w:r>
+        <w:rPr>
+          <w:rFonts w:ascii="Lucida Sans Typewriter" w:hAnsi="Lucida Sans Typewriter"/>
+          <w:sz w:val="22"/>
+          <w:szCs w:val="22"/>
+        </w:rPr>
+        <w:t>hjust</w:t>
+      </w:r>
+      <w:proofErr w:type="spellEnd"/>
+      <w:r>
+        <w:rPr>
+          <w:rFonts w:ascii="Lucida Sans Typewriter" w:hAnsi="Lucida Sans Typewriter"/>
+          <w:sz w:val="22"/>
+          <w:szCs w:val="22"/>
+        </w:rPr>
+        <w:t xml:space="preserve"> = 0.5),</w:t>
+      </w:r>
+    </w:p>
+    <w:p>
+      <w:pPr>
+        <w:rPr>
+          <w:rFonts w:ascii="Lucida Sans Typewriter" w:hAnsi="Lucida Sans Typewriter"/>
+          <w:sz w:val="22"/>
+          <w:szCs w:val="22"/>
+        </w:rPr>
+      </w:pPr>
+      <w:r>
+        <w:rPr>
+          <w:rFonts w:ascii="Lucida Sans Typewriter" w:hAnsi="Lucida Sans Typewriter"/>
+          <w:sz w:val="22"/>
+          <w:szCs w:val="22"/>
+        </w:rPr>
+        <w:t xml:space="preserve">        </w:t>
+      </w:r>
+      <w:proofErr w:type="spellStart"/>
+      <w:r>
+        <w:rPr>
+          <w:rFonts w:ascii="Lucida Sans Typewriter" w:hAnsi="Lucida Sans Typewriter"/>
+          <w:sz w:val="22"/>
+          <w:szCs w:val="22"/>
+        </w:rPr>
+        <w:t>axis.title.y</w:t>
+      </w:r>
+      <w:proofErr w:type="spellEnd"/>
+      <w:r>
+        <w:rPr>
+          <w:rFonts w:ascii="Lucida Sans Typewriter" w:hAnsi="Lucida Sans Typewriter"/>
+          <w:sz w:val="22"/>
+          <w:szCs w:val="22"/>
+        </w:rPr>
+        <w:t xml:space="preserve"> = </w:t>
+      </w:r>
+      <w:proofErr w:type="spellStart"/>
+      <w:r>
+        <w:rPr>
+          <w:rFonts w:ascii="Lucida Sans Typewriter" w:hAnsi="Lucida Sans Typewriter"/>
+          <w:sz w:val="22"/>
+          <w:szCs w:val="22"/>
+        </w:rPr>
+        <w:t>element_text</w:t>
+      </w:r>
+      <w:proofErr w:type="spellEnd"/>
+      <w:r>
+        <w:rPr>
+          <w:rFonts w:ascii="Lucida Sans Typewriter" w:hAnsi="Lucida Sans Typewriter"/>
+          <w:sz w:val="22"/>
+          <w:szCs w:val="22"/>
+        </w:rPr>
+        <w:t>(size = 10),</w:t>
+      </w:r>
+    </w:p>
+    <w:p>
+      <w:pPr>
+        <w:rPr>
+          <w:rFonts w:ascii="Lucida Sans Typewriter" w:hAnsi="Lucida Sans Typewriter"/>
+          <w:sz w:val="22"/>
+          <w:szCs w:val="22"/>
+        </w:rPr>
+      </w:pPr>
+      <w:r>
+        <w:rPr>
+          <w:rFonts w:ascii="Lucida Sans Typewriter" w:hAnsi="Lucida Sans Typewriter"/>
+          <w:sz w:val="22"/>
+          <w:szCs w:val="22"/>
+        </w:rPr>
+        <w:t xml:space="preserve">        </w:t>
+      </w:r>
+      <w:proofErr w:type="spellStart"/>
+      <w:r>
+        <w:rPr>
+          <w:rFonts w:ascii="Lucida Sans Typewriter" w:hAnsi="Lucida Sans Typewriter"/>
+          <w:sz w:val="22"/>
+          <w:szCs w:val="22"/>
+        </w:rPr>
+        <w:t>axis.title.x</w:t>
+      </w:r>
+      <w:proofErr w:type="spellEnd"/>
+      <w:r>
+        <w:rPr>
+          <w:rFonts w:ascii="Lucida Sans Typewriter" w:hAnsi="Lucida Sans Typewriter"/>
+          <w:sz w:val="22"/>
+          <w:szCs w:val="22"/>
+        </w:rPr>
+        <w:t xml:space="preserve"> = </w:t>
+      </w:r>
+      <w:proofErr w:type="spellStart"/>
+      <w:r>
+        <w:rPr>
+          <w:rFonts w:ascii="Lucida Sans Typewriter" w:hAnsi="Lucida Sans Typewriter"/>
+          <w:sz w:val="22"/>
+          <w:szCs w:val="22"/>
+        </w:rPr>
+        <w:t>element_text</w:t>
+      </w:r>
+      <w:proofErr w:type="spellEnd"/>
+      <w:r>
+        <w:rPr>
+          <w:rFonts w:ascii="Lucida Sans Typewriter" w:hAnsi="Lucida Sans Typewriter"/>
+          <w:sz w:val="22"/>
+          <w:szCs w:val="22"/>
+        </w:rPr>
+        <w:t>(size = 10),</w:t>
+      </w:r>
+    </w:p>
+    <w:p>
+      <w:pPr>
+        <w:rPr>
+          <w:rFonts w:ascii="Lucida Sans Typewriter" w:hAnsi="Lucida Sans Typewriter"/>
+          <w:sz w:val="22"/>
+          <w:szCs w:val="22"/>
+        </w:rPr>
+      </w:pPr>
+      <w:r>
+        <w:rPr>
+          <w:rFonts w:ascii="Lucida Sans Typewriter" w:hAnsi="Lucida Sans Typewriter"/>
+          <w:sz w:val="22"/>
+          <w:szCs w:val="22"/>
+        </w:rPr>
+        <w:t xml:space="preserve">        </w:t>
+      </w:r>
+      <w:proofErr w:type="spellStart"/>
+      <w:r>
+        <w:rPr>
+          <w:rFonts w:ascii="Lucida Sans Typewriter" w:hAnsi="Lucida Sans Typewriter"/>
+          <w:sz w:val="22"/>
+          <w:szCs w:val="22"/>
+        </w:rPr>
+        <w:t>axis.text.y</w:t>
+      </w:r>
+      <w:proofErr w:type="spellEnd"/>
+      <w:r>
+        <w:rPr>
+          <w:rFonts w:ascii="Lucida Sans Typewriter" w:hAnsi="Lucida Sans Typewriter"/>
+          <w:sz w:val="22"/>
+          <w:szCs w:val="22"/>
+        </w:rPr>
+        <w:t xml:space="preserve"> = </w:t>
+      </w:r>
+      <w:proofErr w:type="spellStart"/>
+      <w:r>
+        <w:rPr>
+          <w:rFonts w:ascii="Lucida Sans Typewriter" w:hAnsi="Lucida Sans Typewriter"/>
+          <w:sz w:val="22"/>
+          <w:szCs w:val="22"/>
+        </w:rPr>
+        <w:t>element_text</w:t>
+      </w:r>
+      <w:proofErr w:type="spellEnd"/>
+      <w:r>
+        <w:rPr>
+          <w:rFonts w:ascii="Lucida Sans Typewriter" w:hAnsi="Lucida Sans Typewriter"/>
+          <w:sz w:val="22"/>
+          <w:szCs w:val="22"/>
+        </w:rPr>
+        <w:t>(size = 9),</w:t>
+      </w:r>
+    </w:p>
+    <w:p>
+      <w:pPr>
+        <w:rPr>
+          <w:rFonts w:ascii="Lucida Sans Typewriter" w:hAnsi="Lucida Sans Typewriter"/>
+          <w:sz w:val="22"/>
+          <w:szCs w:val="22"/>
+        </w:rPr>
+      </w:pPr>
+      <w:r>
+        <w:rPr>
+          <w:rFonts w:ascii="Lucida Sans Typewriter" w:hAnsi="Lucida Sans Typewriter"/>
+          <w:sz w:val="22"/>
+          <w:szCs w:val="22"/>
+        </w:rPr>
+        <w:t xml:space="preserve">        </w:t>
+      </w:r>
+      <w:proofErr w:type="spellStart"/>
+      <w:r>
+        <w:rPr>
+          <w:rFonts w:ascii="Lucida Sans Typewriter" w:hAnsi="Lucida Sans Typewriter"/>
+          <w:sz w:val="22"/>
+          <w:szCs w:val="22"/>
+        </w:rPr>
+        <w:t>axis.text.x</w:t>
+      </w:r>
+      <w:proofErr w:type="spellEnd"/>
+      <w:r>
+        <w:rPr>
+          <w:rFonts w:ascii="Lucida Sans Typewriter" w:hAnsi="Lucida Sans Typewriter"/>
+          <w:sz w:val="22"/>
+          <w:szCs w:val="22"/>
+        </w:rPr>
+        <w:t xml:space="preserve"> = </w:t>
+      </w:r>
+      <w:proofErr w:type="spellStart"/>
+      <w:r>
+        <w:rPr>
+          <w:rFonts w:ascii="Lucida Sans Typewriter" w:hAnsi="Lucida Sans Typewriter"/>
+          <w:sz w:val="22"/>
+          <w:szCs w:val="22"/>
+        </w:rPr>
+        <w:t>element_text</w:t>
+      </w:r>
+      <w:proofErr w:type="spellEnd"/>
+      <w:r>
+        <w:rPr>
+          <w:rFonts w:ascii="Lucida Sans Typewriter" w:hAnsi="Lucida Sans Typewriter"/>
+          <w:sz w:val="22"/>
+          <w:szCs w:val="22"/>
+        </w:rPr>
+        <w:t xml:space="preserve">(angle = 60, </w:t>
+      </w:r>
+      <w:proofErr w:type="spellStart"/>
+      <w:r>
+        <w:rPr>
+          <w:rFonts w:ascii="Lucida Sans Typewriter" w:hAnsi="Lucida Sans Typewriter"/>
+          <w:sz w:val="22"/>
+          <w:szCs w:val="22"/>
+        </w:rPr>
+        <w:t>hjust</w:t>
+      </w:r>
+      <w:proofErr w:type="spellEnd"/>
+      <w:r>
+        <w:rPr>
+          <w:rFonts w:ascii="Lucida Sans Typewriter" w:hAnsi="Lucida Sans Typewriter"/>
+          <w:sz w:val="22"/>
+          <w:szCs w:val="22"/>
+        </w:rPr>
+        <w:t xml:space="preserve"> = 0.8, </w:t>
+      </w:r>
+      <w:proofErr w:type="spellStart"/>
+      <w:r>
+        <w:rPr>
+          <w:rFonts w:ascii="Lucida Sans Typewriter" w:hAnsi="Lucida Sans Typewriter"/>
+          <w:sz w:val="22"/>
+          <w:szCs w:val="22"/>
+        </w:rPr>
+        <w:t>vjust</w:t>
+      </w:r>
+      <w:proofErr w:type="spellEnd"/>
+      <w:r>
+        <w:rPr>
+          <w:rFonts w:ascii="Lucida Sans Typewriter" w:hAnsi="Lucida Sans Typewriter"/>
+          <w:sz w:val="22"/>
+          <w:szCs w:val="22"/>
+        </w:rPr>
+        <w:t xml:space="preserve"> = </w:t>
       </w:r>
       <w:r>
         <w:rPr>
@@ -1503,13 +3071,23 @@
         </w:rPr>
         <w:tab/>
       </w:r>
-      <w:r>
-        <w:rPr>
-          <w:rFonts w:ascii="Lucida Sans Typewriter" w:hAnsi="Lucida Sans Typewriter"/>
-          <w:sz w:val="22"/>
-          <w:szCs w:val="22"/>
-        </w:rPr>
-        <w:t>wimGraph()</w:t>
+      <w:proofErr w:type="spellStart"/>
+      <w:r>
+        <w:rPr>
+          <w:rFonts w:ascii="Lucida Sans Typewriter" w:hAnsi="Lucida Sans Typewriter"/>
+          <w:sz w:val="22"/>
+          <w:szCs w:val="22"/>
+        </w:rPr>
+        <w:t>wimGraph</w:t>
+      </w:r>
+      <w:proofErr w:type="spellEnd"/>
+      <w:r>
+        <w:rPr>
+          <w:rFonts w:ascii="Lucida Sans Typewriter" w:hAnsi="Lucida Sans Typewriter"/>
+          <w:sz w:val="22"/>
+          <w:szCs w:val="22"/>
+        </w:rPr>
+        <w:t>()</w:t>
       </w:r>
     </w:p>
     <w:p>
@@ -2006,7 +3584,7 @@
       <w:rPr>
         <w:noProof/>
       </w:rPr>
-      <w:t>8/9/23</w:t>
+      <w:t>9/26/23</w:t>
     </w:r>
     <w:r>
       <w:fldChar w:fldCharType="end"/>

</xml_diff>